<commit_message>
Analasys and Design Unit ad 6 update
</commit_message>
<xml_diff>
--- a/Analasys and Design Unit.docx
+++ b/Analasys and Design Unit.docx
@@ -801,7 +801,7 @@
                 <w:szCs w:val="18"/>
                 <w:rtl w:val="0"/>
               </w:rPr>
-              <w:t xml:space="preserve">Small screen</w:t>
+              <w:t xml:space="preserve">Same website on a smaller screen, phone screen. Hard to press the buttons.</w:t>
             </w:r>
           </w:p>
         </w:tc>
@@ -844,7 +844,7 @@
                 <w:szCs w:val="18"/>
                 <w:rtl w:val="0"/>
               </w:rPr>
-              <w:t xml:space="preserve">Optimize different size of screens</w:t>
+              <w:t xml:space="preserve">Optimize css for screen size, different size button.</w:t>
             </w:r>
           </w:p>
         </w:tc>
@@ -932,7 +932,7 @@
                 <w:szCs w:val="18"/>
                 <w:rtl w:val="0"/>
               </w:rPr>
-              <w:t xml:space="preserve">Slow website</w:t>
+              <w:t xml:space="preserve">With a slow db any request take long time. </w:t>
             </w:r>
           </w:p>
         </w:tc>
@@ -975,7 +975,7 @@
                 <w:szCs w:val="18"/>
                 <w:rtl w:val="0"/>
               </w:rPr>
-              <w:t xml:space="preserve">Optimize the size of the database </w:t>
+              <w:t xml:space="preserve">Optimize db, using index and foreign key</w:t>
             </w:r>
           </w:p>
         </w:tc>
@@ -1063,7 +1063,7 @@
                 <w:szCs w:val="18"/>
                 <w:rtl w:val="0"/>
               </w:rPr>
-              <w:t xml:space="preserve">?</w:t>
+              <w:t xml:space="preserve">Connection problem to db, lose your data without internet</w:t>
             </w:r>
           </w:p>
         </w:tc>
@@ -1106,7 +1106,7 @@
                 <w:szCs w:val="18"/>
                 <w:rtl w:val="0"/>
               </w:rPr>
-              <w:t xml:space="preserve">?</w:t>
+              <w:t xml:space="preserve">Require wi-fi connection to use set methods.  </w:t>
             </w:r>
           </w:p>
         </w:tc>
@@ -1194,7 +1194,7 @@
                 <w:szCs w:val="18"/>
                 <w:rtl w:val="0"/>
               </w:rPr>
-              <w:t xml:space="preserve">Complicated usage</w:t>
+              <w:t xml:space="preserve">Lost on the website, because the roots are not unequivocal</w:t>
             </w:r>
           </w:p>
         </w:tc>
@@ -1237,272 +1237,7 @@
                 <w:szCs w:val="18"/>
                 <w:rtl w:val="0"/>
               </w:rPr>
-              <w:t xml:space="preserve">Simple navigation</w:t>
-            </w:r>
-          </w:p>
-        </w:tc>
-      </w:tr>
-      <w:tr>
-        <w:trPr>
-          <w:trHeight w:val="400" w:hRule="atLeast"/>
-        </w:trPr>
-        <w:tc>
-          <w:tcPr>
-            <w:shd w:fill="auto" w:val="clear"/>
-            <w:tcMar>
-              <w:top w:w="100.0" w:type="dxa"/>
-              <w:left w:w="100.0" w:type="dxa"/>
-              <w:bottom w:w="100.0" w:type="dxa"/>
-              <w:right w:w="100.0" w:type="dxa"/>
-            </w:tcMar>
-            <w:vAlign w:val="top"/>
-          </w:tcPr>
-          <w:p>
-            <w:pPr>
-              <w:keepNext w:val="0"/>
-              <w:keepLines w:val="0"/>
-              <w:widowControl w:val="0"/>
-              <w:pBdr>
-                <w:top w:space="0" w:sz="0" w:val="nil"/>
-                <w:left w:space="0" w:sz="0" w:val="nil"/>
-                <w:bottom w:space="0" w:sz="0" w:val="nil"/>
-                <w:right w:space="0" w:sz="0" w:val="nil"/>
-                <w:between w:space="0" w:sz="0" w:val="nil"/>
-              </w:pBdr>
-              <w:shd w:fill="auto" w:val="clear"/>
-              <w:spacing w:after="0" w:before="0" w:line="240" w:lineRule="auto"/>
-              <w:ind w:left="0" w:right="0" w:firstLine="0"/>
-              <w:contextualSpacing w:val="0"/>
-              <w:jc w:val="left"/>
-              <w:rPr>
-                <w:sz w:val="18"/>
-                <w:szCs w:val="18"/>
-              </w:rPr>
-            </w:pPr>
-            <w:r>
-              <w:rPr>
-                <w:sz w:val="18"/>
-                <w:szCs w:val="18"/>
-                <w:rtl w:val="0"/>
-              </w:rPr>
-              <w:t xml:space="preserve">Budgat</w:t>
-            </w:r>
-          </w:p>
-        </w:tc>
-        <w:tc>
-          <w:tcPr>
-            <w:shd w:fill="auto" w:val="clear"/>
-            <w:tcMar>
-              <w:top w:w="100.0" w:type="dxa"/>
-              <w:left w:w="100.0" w:type="dxa"/>
-              <w:bottom w:w="100.0" w:type="dxa"/>
-              <w:right w:w="100.0" w:type="dxa"/>
-            </w:tcMar>
-            <w:vAlign w:val="top"/>
-          </w:tcPr>
-          <w:p>
-            <w:pPr>
-              <w:keepNext w:val="0"/>
-              <w:keepLines w:val="0"/>
-              <w:widowControl w:val="0"/>
-              <w:pBdr>
-                <w:top w:space="0" w:sz="0" w:val="nil"/>
-                <w:left w:space="0" w:sz="0" w:val="nil"/>
-                <w:bottom w:space="0" w:sz="0" w:val="nil"/>
-                <w:right w:space="0" w:sz="0" w:val="nil"/>
-                <w:between w:space="0" w:sz="0" w:val="nil"/>
-              </w:pBdr>
-              <w:shd w:fill="auto" w:val="clear"/>
-              <w:spacing w:after="0" w:before="0" w:line="240" w:lineRule="auto"/>
-              <w:ind w:left="0" w:right="0" w:firstLine="0"/>
-              <w:contextualSpacing w:val="0"/>
-              <w:jc w:val="left"/>
-              <w:rPr>
-                <w:sz w:val="18"/>
-                <w:szCs w:val="18"/>
-              </w:rPr>
-            </w:pPr>
-            <w:r>
-              <w:rPr>
-                <w:sz w:val="18"/>
-                <w:szCs w:val="18"/>
-                <w:rtl w:val="0"/>
-              </w:rPr>
-              <w:t xml:space="preserve">Running out of budget</w:t>
-            </w:r>
-          </w:p>
-        </w:tc>
-        <w:tc>
-          <w:tcPr>
-            <w:shd w:fill="auto" w:val="clear"/>
-            <w:tcMar>
-              <w:top w:w="100.0" w:type="dxa"/>
-              <w:left w:w="100.0" w:type="dxa"/>
-              <w:bottom w:w="100.0" w:type="dxa"/>
-              <w:right w:w="100.0" w:type="dxa"/>
-            </w:tcMar>
-            <w:vAlign w:val="top"/>
-          </w:tcPr>
-          <w:p>
-            <w:pPr>
-              <w:keepNext w:val="0"/>
-              <w:keepLines w:val="0"/>
-              <w:widowControl w:val="0"/>
-              <w:pBdr>
-                <w:top w:space="0" w:sz="0" w:val="nil"/>
-                <w:left w:space="0" w:sz="0" w:val="nil"/>
-                <w:bottom w:space="0" w:sz="0" w:val="nil"/>
-                <w:right w:space="0" w:sz="0" w:val="nil"/>
-                <w:between w:space="0" w:sz="0" w:val="nil"/>
-              </w:pBdr>
-              <w:shd w:fill="auto" w:val="clear"/>
-              <w:spacing w:after="0" w:before="0" w:line="240" w:lineRule="auto"/>
-              <w:ind w:left="0" w:right="0" w:firstLine="0"/>
-              <w:contextualSpacing w:val="0"/>
-              <w:jc w:val="left"/>
-              <w:rPr>
-                <w:sz w:val="18"/>
-                <w:szCs w:val="18"/>
-              </w:rPr>
-            </w:pPr>
-            <w:r>
-              <w:rPr>
-                <w:sz w:val="18"/>
-                <w:szCs w:val="18"/>
-                <w:rtl w:val="0"/>
-              </w:rPr>
-              <w:t xml:space="preserve">Planing</w:t>
-            </w:r>
-          </w:p>
-        </w:tc>
-      </w:tr>
-      <w:tr>
-        <w:tc>
-          <w:tcPr>
-            <w:shd w:fill="auto" w:val="clear"/>
-            <w:tcMar>
-              <w:top w:w="100.0" w:type="dxa"/>
-              <w:left w:w="100.0" w:type="dxa"/>
-              <w:bottom w:w="100.0" w:type="dxa"/>
-              <w:right w:w="100.0" w:type="dxa"/>
-            </w:tcMar>
-            <w:vAlign w:val="top"/>
-          </w:tcPr>
-          <w:p>
-            <w:pPr>
-              <w:keepNext w:val="0"/>
-              <w:keepLines w:val="0"/>
-              <w:widowControl w:val="0"/>
-              <w:pBdr>
-                <w:top w:space="0" w:sz="0" w:val="nil"/>
-                <w:left w:space="0" w:sz="0" w:val="nil"/>
-                <w:bottom w:space="0" w:sz="0" w:val="nil"/>
-                <w:right w:space="0" w:sz="0" w:val="nil"/>
-                <w:between w:space="0" w:sz="0" w:val="nil"/>
-              </w:pBdr>
-              <w:shd w:fill="auto" w:val="clear"/>
-              <w:spacing w:after="0" w:before="0" w:line="240" w:lineRule="auto"/>
-              <w:ind w:left="0" w:right="0" w:firstLine="0"/>
-              <w:contextualSpacing w:val="0"/>
-              <w:jc w:val="left"/>
-              <w:rPr>
-                <w:sz w:val="18"/>
-                <w:szCs w:val="18"/>
-              </w:rPr>
-            </w:pPr>
-            <w:r>
-              <w:rPr>
-                <w:sz w:val="18"/>
-                <w:szCs w:val="18"/>
-                <w:rtl w:val="0"/>
-              </w:rPr>
-              <w:t xml:space="preserve">Time</w:t>
-            </w:r>
-          </w:p>
-        </w:tc>
-        <w:tc>
-          <w:tcPr>
-            <w:shd w:fill="auto" w:val="clear"/>
-            <w:tcMar>
-              <w:top w:w="100.0" w:type="dxa"/>
-              <w:left w:w="100.0" w:type="dxa"/>
-              <w:bottom w:w="100.0" w:type="dxa"/>
-              <w:right w:w="100.0" w:type="dxa"/>
-            </w:tcMar>
-            <w:vAlign w:val="top"/>
-          </w:tcPr>
-          <w:p>
-            <w:pPr>
-              <w:keepNext w:val="0"/>
-              <w:keepLines w:val="0"/>
-              <w:widowControl w:val="0"/>
-              <w:pBdr>
-                <w:top w:space="0" w:sz="0" w:val="nil"/>
-                <w:left w:space="0" w:sz="0" w:val="nil"/>
-                <w:bottom w:space="0" w:sz="0" w:val="nil"/>
-                <w:right w:space="0" w:sz="0" w:val="nil"/>
-                <w:between w:space="0" w:sz="0" w:val="nil"/>
-              </w:pBdr>
-              <w:shd w:fill="auto" w:val="clear"/>
-              <w:spacing w:after="0" w:before="0" w:line="240" w:lineRule="auto"/>
-              <w:ind w:left="0" w:right="0" w:firstLine="0"/>
-              <w:contextualSpacing w:val="0"/>
-              <w:jc w:val="left"/>
-              <w:rPr>
-                <w:sz w:val="18"/>
-                <w:szCs w:val="18"/>
-              </w:rPr>
-            </w:pPr>
-            <w:r>
-              <w:rPr>
-                <w:sz w:val="18"/>
-                <w:szCs w:val="18"/>
-                <w:rtl w:val="0"/>
-              </w:rPr>
-              <w:t xml:space="preserve">Half finished website </w:t>
-            </w:r>
-          </w:p>
-        </w:tc>
-        <w:tc>
-          <w:tcPr>
-            <w:shd w:fill="auto" w:val="clear"/>
-            <w:tcMar>
-              <w:top w:w="100.0" w:type="dxa"/>
-              <w:left w:w="100.0" w:type="dxa"/>
-              <w:bottom w:w="100.0" w:type="dxa"/>
-              <w:right w:w="100.0" w:type="dxa"/>
-            </w:tcMar>
-            <w:vAlign w:val="top"/>
-          </w:tcPr>
-          <w:p>
-            <w:pPr>
-              <w:keepNext w:val="0"/>
-              <w:keepLines w:val="0"/>
-              <w:widowControl w:val="0"/>
-              <w:pBdr>
-                <w:top w:space="0" w:sz="0" w:val="nil"/>
-                <w:left w:space="0" w:sz="0" w:val="nil"/>
-                <w:bottom w:space="0" w:sz="0" w:val="nil"/>
-                <w:right w:space="0" w:sz="0" w:val="nil"/>
-                <w:between w:space="0" w:sz="0" w:val="nil"/>
-              </w:pBdr>
-              <w:shd w:fill="auto" w:val="clear"/>
-              <w:spacing w:after="0" w:before="0" w:line="240" w:lineRule="auto"/>
-              <w:ind w:left="0" w:right="0" w:firstLine="0"/>
-              <w:contextualSpacing w:val="0"/>
-              <w:jc w:val="left"/>
-              <w:rPr>
-                <w:sz w:val="18"/>
-                <w:szCs w:val="18"/>
-              </w:rPr>
-            </w:pPr>
-            <w:r>
-              <w:rPr>
-                <w:sz w:val="18"/>
-                <w:szCs w:val="18"/>
-                <w:rtl w:val="0"/>
-              </w:rPr>
-              <w:t xml:space="preserve">Use of MoSCoW</w:t>
+              <w:t xml:space="preserve">Keep the website simple and understandable.</w:t>
             </w:r>
           </w:p>
         </w:tc>

</xml_diff>